<commit_message>
minor bug fixes and improvements
Added C
</commit_message>
<xml_diff>
--- a/Alex Gulko Resume.docx
+++ b/Alex Gulko Resume.docx
@@ -607,6 +607,15 @@
           <w:szCs w:val="20"/>
         </w:rPr>
         <w:t xml:space="preserve">Java, </w:t>
+      </w:r>
+      <w:r>
+        <w:rPr>
+          <w:rFonts w:ascii="Times New Roman" w:hAnsi="Times New Roman" w:cs="Times New Roman"/>
+          <w:color w:val="000000" w:themeColor="text1"/>
+          <w:sz w:val="20"/>
+          <w:szCs w:val="20"/>
+        </w:rPr>
+        <w:t xml:space="preserve">C, </w:t>
       </w:r>
       <w:r>
         <w:rPr>

</xml_diff>

<commit_message>
merged two bullet points for AEP
</commit_message>
<xml_diff>
--- a/Alex Gulko Resume.docx
+++ b/Alex Gulko Resume.docx
@@ -352,23 +352,45 @@
         </w:rPr>
         <w:t xml:space="preserve">Python, </w:t>
       </w:r>
-      <w:r>
-        <w:rPr>
-          <w:rFonts w:ascii="Times New Roman" w:hAnsi="Times New Roman" w:cs="Times New Roman"/>
-          <w:color w:val="000000" w:themeColor="text1"/>
-          <w:sz w:val="20"/>
-          <w:szCs w:val="20"/>
-        </w:rPr>
-        <w:t xml:space="preserve">PyTorch, </w:t>
-      </w:r>
-      <w:r>
-        <w:rPr>
-          <w:rFonts w:ascii="Times New Roman" w:hAnsi="Times New Roman" w:cs="Times New Roman"/>
-          <w:color w:val="000000" w:themeColor="text1"/>
-          <w:sz w:val="20"/>
-          <w:szCs w:val="20"/>
-        </w:rPr>
-        <w:t xml:space="preserve">Jupyter, </w:t>
+      <w:proofErr w:type="spellStart"/>
+      <w:r>
+        <w:rPr>
+          <w:rFonts w:ascii="Times New Roman" w:hAnsi="Times New Roman" w:cs="Times New Roman"/>
+          <w:color w:val="000000" w:themeColor="text1"/>
+          <w:sz w:val="20"/>
+          <w:szCs w:val="20"/>
+        </w:rPr>
+        <w:t>PyTorch</w:t>
+      </w:r>
+      <w:proofErr w:type="spellEnd"/>
+      <w:r>
+        <w:rPr>
+          <w:rFonts w:ascii="Times New Roman" w:hAnsi="Times New Roman" w:cs="Times New Roman"/>
+          <w:color w:val="000000" w:themeColor="text1"/>
+          <w:sz w:val="20"/>
+          <w:szCs w:val="20"/>
+        </w:rPr>
+        <w:t xml:space="preserve">, </w:t>
+      </w:r>
+      <w:proofErr w:type="spellStart"/>
+      <w:r>
+        <w:rPr>
+          <w:rFonts w:ascii="Times New Roman" w:hAnsi="Times New Roman" w:cs="Times New Roman"/>
+          <w:color w:val="000000" w:themeColor="text1"/>
+          <w:sz w:val="20"/>
+          <w:szCs w:val="20"/>
+        </w:rPr>
+        <w:t>Jupyter</w:t>
+      </w:r>
+      <w:proofErr w:type="spellEnd"/>
+      <w:r>
+        <w:rPr>
+          <w:rFonts w:ascii="Times New Roman" w:hAnsi="Times New Roman" w:cs="Times New Roman"/>
+          <w:color w:val="000000" w:themeColor="text1"/>
+          <w:sz w:val="20"/>
+          <w:szCs w:val="20"/>
+        </w:rPr>
+        <w:t xml:space="preserve">, </w:t>
       </w:r>
       <w:r>
         <w:rPr>
@@ -518,14 +540,25 @@
         </w:rPr>
         <w:t xml:space="preserve">: AWS, </w:t>
       </w:r>
-      <w:r>
-        <w:rPr>
-          <w:rFonts w:ascii="Times New Roman" w:hAnsi="Times New Roman" w:cs="Times New Roman"/>
-          <w:color w:val="000000" w:themeColor="text1"/>
-          <w:sz w:val="20"/>
-          <w:szCs w:val="20"/>
-        </w:rPr>
-        <w:t>CircleCI, GitHub</w:t>
+      <w:proofErr w:type="spellStart"/>
+      <w:r>
+        <w:rPr>
+          <w:rFonts w:ascii="Times New Roman" w:hAnsi="Times New Roman" w:cs="Times New Roman"/>
+          <w:color w:val="000000" w:themeColor="text1"/>
+          <w:sz w:val="20"/>
+          <w:szCs w:val="20"/>
+        </w:rPr>
+        <w:t>CircleCI</w:t>
+      </w:r>
+      <w:proofErr w:type="spellEnd"/>
+      <w:r>
+        <w:rPr>
+          <w:rFonts w:ascii="Times New Roman" w:hAnsi="Times New Roman" w:cs="Times New Roman"/>
+          <w:color w:val="000000" w:themeColor="text1"/>
+          <w:sz w:val="20"/>
+          <w:szCs w:val="20"/>
+        </w:rPr>
+        <w:t>, GitHub</w:t>
       </w:r>
     </w:p>
     <w:p>
@@ -561,8 +594,19 @@
           <w:sz w:val="20"/>
           <w:szCs w:val="20"/>
         </w:rPr>
-        <w:t>: MongoDB, SQL, GraphQL</w:t>
-      </w:r>
+        <w:t xml:space="preserve">: MongoDB, SQL, </w:t>
+      </w:r>
+      <w:proofErr w:type="spellStart"/>
+      <w:r>
+        <w:rPr>
+          <w:rFonts w:ascii="Times New Roman" w:hAnsi="Times New Roman" w:cs="Times New Roman"/>
+          <w:color w:val="000000" w:themeColor="text1"/>
+          <w:sz w:val="20"/>
+          <w:szCs w:val="20"/>
+        </w:rPr>
+        <w:t>GraphQL</w:t>
+      </w:r>
+      <w:proofErr w:type="spellEnd"/>
     </w:p>
     <w:p>
       <w:pPr>
@@ -918,7 +962,27 @@
           <w:sz w:val="20"/>
           <w:szCs w:val="20"/>
         </w:rPr>
-        <w:t>Ran experiments on Argonne National Laboratory ThetaGPU Supercomputer</w:t>
+        <w:t xml:space="preserve">Ran experiments on Argonne National Laboratory </w:t>
+      </w:r>
+      <w:proofErr w:type="spellStart"/>
+      <w:r>
+        <w:rPr>
+          <w:rFonts w:ascii="Times New Roman" w:hAnsi="Times New Roman" w:cs="Times New Roman"/>
+          <w:color w:val="000000" w:themeColor="text1"/>
+          <w:sz w:val="20"/>
+          <w:szCs w:val="20"/>
+        </w:rPr>
+        <w:t>ThetaGPU</w:t>
+      </w:r>
+      <w:proofErr w:type="spellEnd"/>
+      <w:r>
+        <w:rPr>
+          <w:rFonts w:ascii="Times New Roman" w:hAnsi="Times New Roman" w:cs="Times New Roman"/>
+          <w:color w:val="000000" w:themeColor="text1"/>
+          <w:sz w:val="20"/>
+          <w:szCs w:val="20"/>
+        </w:rPr>
+        <w:t xml:space="preserve"> Supercomputer</w:t>
       </w:r>
     </w:p>
     <w:tbl>
@@ -1037,32 +1101,61 @@
           <w:sz w:val="20"/>
           <w:szCs w:val="20"/>
         </w:rPr>
-        <w:t>Developed a static code analysis tool for a proprietary scripting language to ensure AEP’s code quality</w:t>
-      </w:r>
-    </w:p>
-    <w:p>
-      <w:pPr>
-        <w:pStyle w:val="ListParagraph"/>
-        <w:numPr>
-          <w:ilvl w:val="0"/>
-          <w:numId w:val="26"/>
-        </w:numPr>
-        <w:spacing w:line="220" w:lineRule="exact"/>
-        <w:rPr>
-          <w:rFonts w:ascii="Times New Roman" w:hAnsi="Times New Roman" w:cs="Times New Roman"/>
-          <w:color w:val="000000" w:themeColor="text1"/>
-          <w:sz w:val="20"/>
-          <w:szCs w:val="20"/>
-        </w:rPr>
-      </w:pPr>
-      <w:r>
-        <w:rPr>
-          <w:rFonts w:ascii="Times New Roman" w:hAnsi="Times New Roman" w:cs="Times New Roman"/>
-          <w:color w:val="000000" w:themeColor="text1"/>
-          <w:sz w:val="20"/>
-          <w:szCs w:val="20"/>
-        </w:rPr>
-        <w:t>Expedited code reviews at AEP from multiple days to</w:t>
+        <w:t>Developed a static code analysis tool</w:t>
+      </w:r>
+      <w:r>
+        <w:rPr>
+          <w:rFonts w:ascii="Times New Roman" w:hAnsi="Times New Roman" w:cs="Times New Roman"/>
+          <w:color w:val="000000" w:themeColor="text1"/>
+          <w:sz w:val="20"/>
+          <w:szCs w:val="20"/>
+        </w:rPr>
+        <w:t xml:space="preserve"> from scratch</w:t>
+      </w:r>
+      <w:r>
+        <w:rPr>
+          <w:rFonts w:ascii="Times New Roman" w:hAnsi="Times New Roman" w:cs="Times New Roman"/>
+          <w:color w:val="000000" w:themeColor="text1"/>
+          <w:sz w:val="20"/>
+          <w:szCs w:val="20"/>
+        </w:rPr>
+        <w:t xml:space="preserve"> for a proprietary scripting language</w:t>
+      </w:r>
+      <w:r>
+        <w:rPr>
+          <w:rFonts w:ascii="Times New Roman" w:hAnsi="Times New Roman" w:cs="Times New Roman"/>
+          <w:color w:val="000000" w:themeColor="text1"/>
+          <w:sz w:val="20"/>
+          <w:szCs w:val="20"/>
+        </w:rPr>
+        <w:t>, e</w:t>
+      </w:r>
+      <w:r>
+        <w:rPr>
+          <w:rFonts w:ascii="Times New Roman" w:hAnsi="Times New Roman" w:cs="Times New Roman"/>
+          <w:color w:val="000000" w:themeColor="text1"/>
+          <w:sz w:val="20"/>
+          <w:szCs w:val="20"/>
+        </w:rPr>
+        <w:t>xpedit</w:t>
+      </w:r>
+      <w:r>
+        <w:rPr>
+          <w:rFonts w:ascii="Times New Roman" w:hAnsi="Times New Roman" w:cs="Times New Roman"/>
+          <w:color w:val="000000" w:themeColor="text1"/>
+          <w:sz w:val="20"/>
+          <w:szCs w:val="20"/>
+        </w:rPr>
+        <w:t>ing</w:t>
+      </w:r>
+      <w:r>
+        <w:rPr>
+          <w:rFonts w:ascii="Times New Roman" w:hAnsi="Times New Roman" w:cs="Times New Roman"/>
+          <w:color w:val="000000" w:themeColor="text1"/>
+          <w:sz w:val="20"/>
+          <w:szCs w:val="20"/>
+        </w:rPr>
+        <w:t xml:space="preserve"> code reviews at AEP from multiple days to</w:t>
       </w:r>
       <w:r>
         <w:rPr>
@@ -1448,7 +1541,27 @@
           <w:sz w:val="20"/>
           <w:szCs w:val="20"/>
         </w:rPr>
-        <w:t>Tested code using pipelines (CircleCI) and performed Static Analysis</w:t>
+        <w:t>Tested code using pipelines (</w:t>
+      </w:r>
+      <w:proofErr w:type="spellStart"/>
+      <w:r>
+        <w:rPr>
+          <w:rFonts w:ascii="Times New Roman" w:hAnsi="Times New Roman" w:cs="Times New Roman"/>
+          <w:color w:val="000000" w:themeColor="text1"/>
+          <w:sz w:val="20"/>
+          <w:szCs w:val="20"/>
+        </w:rPr>
+        <w:t>CircleCI</w:t>
+      </w:r>
+      <w:proofErr w:type="spellEnd"/>
+      <w:r>
+        <w:rPr>
+          <w:rFonts w:ascii="Times New Roman" w:hAnsi="Times New Roman" w:cs="Times New Roman"/>
+          <w:color w:val="000000" w:themeColor="text1"/>
+          <w:sz w:val="20"/>
+          <w:szCs w:val="20"/>
+        </w:rPr>
+        <w:t>) and performed Static Analysis</w:t>
       </w:r>
     </w:p>
     <w:p>
@@ -1908,8 +2021,19 @@
                 <w:sz w:val="20"/>
                 <w:szCs w:val="20"/>
               </w:rPr>
-              <w:t xml:space="preserve"> place at HackAI</w:t>
+              <w:t xml:space="preserve"> place at </w:t>
             </w:r>
+            <w:proofErr w:type="spellStart"/>
+            <w:r>
+              <w:rPr>
+                <w:b/>
+                <w:bCs/>
+                <w:sz w:val="20"/>
+                <w:szCs w:val="20"/>
+              </w:rPr>
+              <w:t>HackAI</w:t>
+            </w:r>
+            <w:proofErr w:type="spellEnd"/>
           </w:p>
         </w:tc>
         <w:tc>
@@ -2967,7 +3091,23 @@
           <w:sz w:val="20"/>
           <w:szCs w:val="20"/>
         </w:rPr>
-        <w:t>Developed exams for Cybersecurity and WiFi Lab (E&amp;M Physics, Radio transmission)</w:t>
+        <w:t xml:space="preserve">Developed exams for Cybersecurity and </w:t>
+      </w:r>
+      <w:proofErr w:type="spellStart"/>
+      <w:r>
+        <w:rPr>
+          <w:sz w:val="20"/>
+          <w:szCs w:val="20"/>
+        </w:rPr>
+        <w:t>WiFi</w:t>
+      </w:r>
+      <w:proofErr w:type="spellEnd"/>
+      <w:r>
+        <w:rPr>
+          <w:sz w:val="20"/>
+          <w:szCs w:val="20"/>
+        </w:rPr>
+        <w:t xml:space="preserve"> Lab (E&amp;M Physics, Radio transmission)</w:t>
       </w:r>
     </w:p>
     <w:p>

</xml_diff>

<commit_message>
gmail added, minor changes
</commit_message>
<xml_diff>
--- a/Alex Gulko Resume.docx
+++ b/Alex Gulko Resume.docx
@@ -37,12 +37,21 @@
           <w:rPr>
             <w:rStyle w:val="Hyperlink"/>
             <w:rFonts w:ascii="Times New Roman" w:hAnsi="Times New Roman" w:cs="Times New Roman"/>
-            <w:color w:val="000000" w:themeColor="text1"/>
+            <w:color w:val="auto"/>
             <w:u w:val="none"/>
           </w:rPr>
           <w:t>alex@gulko.net</w:t>
         </w:r>
       </w:hyperlink>
+      <w:r>
+        <w:rPr>
+          <w:rStyle w:val="Hyperlink"/>
+          <w:rFonts w:ascii="Times New Roman" w:hAnsi="Times New Roman" w:cs="Times New Roman"/>
+          <w:color w:val="000000" w:themeColor="text1"/>
+          <w:u w:val="none"/>
+        </w:rPr>
+        <w:t xml:space="preserve"> </w:t>
+      </w:r>
       <w:r>
         <w:rPr>
           <w:rStyle w:val="Hyperlink"/>
@@ -480,7 +489,25 @@
           <w:sz w:val="20"/>
           <w:szCs w:val="20"/>
         </w:rPr>
-        <w:t>, Vite, Auth0</w:t>
+        <w:t xml:space="preserve">, Vite, </w:t>
+      </w:r>
+      <w:r>
+        <w:rPr>
+          <w:rFonts w:ascii="Times New Roman" w:hAnsi="Times New Roman" w:cs="Times New Roman"/>
+          <w:color w:val="000000" w:themeColor="text1"/>
+          <w:sz w:val="20"/>
+          <w:szCs w:val="20"/>
+        </w:rPr>
+        <w:t xml:space="preserve">REST API, DNS, </w:t>
+      </w:r>
+      <w:r>
+        <w:rPr>
+          <w:rFonts w:ascii="Times New Roman" w:hAnsi="Times New Roman" w:cs="Times New Roman"/>
+          <w:color w:val="000000" w:themeColor="text1"/>
+          <w:sz w:val="20"/>
+          <w:szCs w:val="20"/>
+        </w:rPr>
+        <w:t>Auth0</w:t>
       </w:r>
     </w:p>
     <w:p>
@@ -525,7 +552,7 @@
           <w:sz w:val="20"/>
           <w:szCs w:val="20"/>
         </w:rPr>
-        <w:t>CircleCI, GitHub</w:t>
+        <w:t>CircleCI, Git</w:t>
       </w:r>
     </w:p>
     <w:p>
@@ -661,6 +688,24 @@
           <w:szCs w:val="20"/>
         </w:rPr>
         <w:t>, Jira</w:t>
+      </w:r>
+      <w:r>
+        <w:rPr>
+          <w:rFonts w:ascii="Times New Roman" w:hAnsi="Times New Roman" w:cs="Times New Roman"/>
+          <w:color w:val="000000" w:themeColor="text1"/>
+          <w:sz w:val="20"/>
+          <w:szCs w:val="20"/>
+        </w:rPr>
+        <w:t>, MATLAB</w:t>
+      </w:r>
+      <w:r>
+        <w:rPr>
+          <w:rFonts w:ascii="Times New Roman" w:hAnsi="Times New Roman" w:cs="Times New Roman"/>
+          <w:color w:val="000000" w:themeColor="text1"/>
+          <w:sz w:val="20"/>
+          <w:szCs w:val="20"/>
+        </w:rPr>
+        <w:t>, SolidWorks</w:t>
       </w:r>
     </w:p>
     <w:p>
@@ -909,7 +954,16 @@
           <w:sz w:val="20"/>
           <w:szCs w:val="20"/>
         </w:rPr>
-        <w:t>Ran experiments on Argonne National Laboratory ThetaGPU Supercomputer</w:t>
+        <w:t>Tested my code</w:t>
+      </w:r>
+      <w:r>
+        <w:rPr>
+          <w:rFonts w:ascii="Times New Roman" w:hAnsi="Times New Roman" w:cs="Times New Roman"/>
+          <w:color w:val="000000" w:themeColor="text1"/>
+          <w:sz w:val="20"/>
+          <w:szCs w:val="20"/>
+        </w:rPr>
+        <w:t xml:space="preserve"> on Argonne National Laboratory ThetaGPU Supercomputer</w:t>
       </w:r>
     </w:p>
     <w:tbl>
@@ -957,7 +1011,17 @@
                 <w:sz w:val="20"/>
                 <w:szCs w:val="20"/>
               </w:rPr>
-              <w:t>American Electric Power – Automated Testing Intern</w:t>
+              <w:t xml:space="preserve">American Electric Power – </w:t>
+            </w:r>
+            <w:r>
+              <w:rPr>
+                <w:b/>
+                <w:bCs/>
+                <w:color w:val="000000" w:themeColor="text1"/>
+                <w:sz w:val="20"/>
+                <w:szCs w:val="20"/>
+              </w:rPr>
+              <w:t>Technology Intern</w:t>
             </w:r>
           </w:p>
         </w:tc>
@@ -2851,14 +2915,28 @@
           <w:sz w:val="20"/>
           <w:szCs w:val="20"/>
         </w:rPr>
-        <w:t xml:space="preserve">Started a club with 4 officers and </w:t>
-      </w:r>
-      <w:r>
-        <w:rPr>
-          <w:sz w:val="20"/>
-          <w:szCs w:val="20"/>
-        </w:rPr>
-        <w:t>6</w:t>
+        <w:t xml:space="preserve">Started a </w:t>
+      </w:r>
+      <w:r>
+        <w:rPr>
+          <w:sz w:val="20"/>
+          <w:szCs w:val="20"/>
+        </w:rPr>
+        <w:t xml:space="preserve">student organization </w:t>
+      </w:r>
+      <w:r>
+        <w:rPr>
+          <w:sz w:val="20"/>
+          <w:szCs w:val="20"/>
+        </w:rPr>
+        <w:t xml:space="preserve">with 4 officers and </w:t>
+      </w:r>
+      <w:r>
+        <w:rPr>
+          <w:sz w:val="20"/>
+          <w:szCs w:val="20"/>
+        </w:rPr>
+        <w:t>10</w:t>
       </w:r>
       <w:r>
         <w:rPr>
@@ -2900,7 +2978,14 @@
           <w:sz w:val="20"/>
           <w:szCs w:val="20"/>
         </w:rPr>
-        <w:t>Organizing interactive workshops in full-stack web development</w:t>
+        <w:t>Organized</w:t>
+      </w:r>
+      <w:r>
+        <w:rPr>
+          <w:sz w:val="20"/>
+          <w:szCs w:val="20"/>
+        </w:rPr>
+        <w:t xml:space="preserve"> interactive workshops in full-stack web development</w:t>
       </w:r>
     </w:p>
     <w:p>

</xml_diff>